<commit_message>
added notes re: install postgres using docker
</commit_message>
<xml_diff>
--- a/__notes__/postgreSQL/5-Install PostGresql 12 on Raspbian Buster PI4 Using Docker.docx
+++ b/__notes__/postgreSQL/5-Install PostGresql 12 on Raspbian Buster PI4 Using Docker.docx
@@ -129,6 +129,8 @@
         <w:spacing w:after="0" w:line="240" w:lineRule="auto"/>
         <w:rPr>
           <w:rFonts w:eastAsia="Times New Roman" w:cstheme="minorHAnsi"/>
+          <w:color w:val="292929"/>
+          <w:spacing w:val="-5"/>
         </w:rPr>
       </w:pPr>
       <w:r>
@@ -163,7 +165,50 @@
           <w:color w:val="292929"/>
           <w:spacing w:val="-5"/>
         </w:rPr>
-        <w:t xml:space="preserve"> -d --restart unless-stopped -p 5432:5432 -e POSTGRES_PASSWORD=123456 -v $</w:t>
+        <w:t xml:space="preserve"> -d --restart unless-stopped -p 5432:5432 -e POSTGRES_PASSWORD=123456 </w:t>
+      </w:r>
+    </w:p>
+    <w:p>
+      <w:pPr>
+        <w:shd w:val="clear" w:color="auto" w:fill="F2F2F2"/>
+        <w:tabs>
+          <w:tab w:val="left" w:pos="916"/>
+          <w:tab w:val="left" w:pos="1832"/>
+          <w:tab w:val="left" w:pos="2748"/>
+          <w:tab w:val="left" w:pos="3664"/>
+          <w:tab w:val="left" w:pos="4580"/>
+          <w:tab w:val="left" w:pos="5496"/>
+          <w:tab w:val="left" w:pos="6412"/>
+          <w:tab w:val="left" w:pos="7328"/>
+          <w:tab w:val="left" w:pos="8244"/>
+          <w:tab w:val="left" w:pos="9160"/>
+          <w:tab w:val="left" w:pos="10076"/>
+          <w:tab w:val="left" w:pos="10992"/>
+          <w:tab w:val="left" w:pos="11908"/>
+          <w:tab w:val="left" w:pos="12824"/>
+          <w:tab w:val="left" w:pos="13740"/>
+          <w:tab w:val="left" w:pos="14656"/>
+        </w:tabs>
+        <w:spacing w:after="0" w:line="240" w:lineRule="auto"/>
+        <w:rPr>
+          <w:rFonts w:eastAsia="Times New Roman" w:cstheme="minorHAnsi"/>
+        </w:rPr>
+      </w:pPr>
+      <w:r>
+        <w:rPr>
+          <w:rFonts w:eastAsia="Times New Roman" w:cstheme="minorHAnsi"/>
+          <w:color w:val="292929"/>
+          <w:spacing w:val="-5"/>
+        </w:rPr>
+        <w:t xml:space="preserve">-v </w:t>
+      </w:r>
+      <w:r>
+        <w:rPr>
+          <w:rFonts w:eastAsia="Times New Roman" w:cstheme="minorHAnsi"/>
+          <w:color w:val="292929"/>
+          <w:spacing w:val="-5"/>
+        </w:rPr>
+        <w:t>/var/</w:t>
       </w:r>
       <w:proofErr w:type="spellStart"/>
       <w:r>
@@ -494,6 +539,16 @@
         </w:rPr>
         <w:t>-v ${PWD}/</w:t>
       </w:r>
+      <w:proofErr w:type="spellStart"/>
+      <w:r>
+        <w:rPr>
+          <w:rFonts w:eastAsia="Times New Roman" w:cstheme="minorHAnsi"/>
+          <w:color w:val="292929"/>
+          <w:spacing w:val="-1"/>
+          <w:shd w:val="clear" w:color="auto" w:fill="F2F2F2"/>
+        </w:rPr>
+        <w:t>pg_</w:t>
+      </w:r>
       <w:proofErr w:type="gramStart"/>
       <w:r>
         <w:rPr>
@@ -502,7 +557,17 @@
           <w:spacing w:val="-1"/>
           <w:shd w:val="clear" w:color="auto" w:fill="F2F2F2"/>
         </w:rPr>
-        <w:t>data:...</w:t>
+        <w:t>data</w:t>
+      </w:r>
+      <w:proofErr w:type="spellEnd"/>
+      <w:r>
+        <w:rPr>
+          <w:rFonts w:eastAsia="Times New Roman" w:cstheme="minorHAnsi"/>
+          <w:color w:val="292929"/>
+          <w:spacing w:val="-1"/>
+          <w:shd w:val="clear" w:color="auto" w:fill="F2F2F2"/>
+        </w:rPr>
+        <w:t>:...</w:t>
       </w:r>
       <w:proofErr w:type="gramEnd"/>
       <w:r>
@@ -610,8 +675,11 @@
           <w:tab w:val="left" w:pos="14656"/>
         </w:tabs>
         <w:spacing w:before="360" w:after="0" w:line="240" w:lineRule="auto"/>
-        <w:rPr>
-          <w:rFonts w:eastAsia="Times New Roman" w:cstheme="minorHAnsi"/>
+        <w:ind w:left="360"/>
+        <w:rPr>
+          <w:rFonts w:eastAsia="Times New Roman" w:cstheme="minorHAnsi"/>
+          <w:color w:val="292929"/>
+          <w:spacing w:val="-5"/>
         </w:rPr>
       </w:pPr>
       <w:r>
@@ -662,37 +730,263 @@
     </w:p>
     <w:p>
       <w:pPr>
+        <w:shd w:val="clear" w:color="auto" w:fill="FFFFFF"/>
+        <w:spacing w:before="360" w:after="0" w:line="240" w:lineRule="auto"/>
+        <w:rPr>
+          <w:rFonts w:eastAsia="Times New Roman" w:cstheme="minorHAnsi"/>
+          <w:color w:val="292929"/>
+          <w:spacing w:val="-1"/>
+        </w:rPr>
+      </w:pPr>
+      <w:r>
+        <w:rPr>
+          <w:rFonts w:eastAsia="Times New Roman" w:cstheme="minorHAnsi"/>
+          <w:color w:val="292929"/>
+          <w:spacing w:val="-1"/>
+        </w:rPr>
+        <w:lastRenderedPageBreak/>
+        <w:drawing>
+          <wp:inline distT="0" distB="0" distL="0" distR="0" wp14:anchorId="05E07189" wp14:editId="732B3ED6">
+            <wp:extent cx="5943600" cy="575945"/>
+            <wp:effectExtent l="0" t="0" r="0" b="0"/>
+            <wp:docPr id="1" name="Picture 1"/>
+            <wp:cNvGraphicFramePr>
+              <a:graphicFrameLocks xmlns:a="http://schemas.openxmlformats.org/drawingml/2006/main" noChangeAspect="1"/>
+            </wp:cNvGraphicFramePr>
+            <a:graphic xmlns:a="http://schemas.openxmlformats.org/drawingml/2006/main">
+              <a:graphicData uri="http://schemas.openxmlformats.org/drawingml/2006/picture">
+                <pic:pic xmlns:pic="http://schemas.openxmlformats.org/drawingml/2006/picture">
+                  <pic:nvPicPr>
+                    <pic:cNvPr id="1" name=""/>
+                    <pic:cNvPicPr/>
+                  </pic:nvPicPr>
+                  <pic:blipFill>
+                    <a:blip r:embed="rId6"/>
+                    <a:stretch>
+                      <a:fillRect/>
+                    </a:stretch>
+                  </pic:blipFill>
+                  <pic:spPr>
+                    <a:xfrm>
+                      <a:off x="0" y="0"/>
+                      <a:ext cx="5943600" cy="575945"/>
+                    </a:xfrm>
+                    <a:prstGeom prst="rect">
+                      <a:avLst/>
+                    </a:prstGeom>
+                  </pic:spPr>
+                </pic:pic>
+              </a:graphicData>
+            </a:graphic>
+          </wp:inline>
+        </w:drawing>
+      </w:r>
+    </w:p>
+    <w:p>
+      <w:pPr>
+        <w:pStyle w:val="ListParagraph"/>
+      </w:pPr>
+    </w:p>
+    <w:p>
+      <w:pPr>
+        <w:pStyle w:val="Heading2"/>
+        <w:shd w:val="clear" w:color="auto" w:fill="FFFFFF"/>
+        <w:spacing w:before="413" w:beforeAutospacing="0" w:after="0" w:afterAutospacing="0" w:line="420" w:lineRule="atLeast"/>
+        <w:rPr>
+          <w:rFonts w:asciiTheme="minorHAnsi" w:hAnsiTheme="minorHAnsi" w:cstheme="minorHAnsi"/>
+          <w:b w:val="0"/>
+          <w:bCs w:val="0"/>
+          <w:color w:val="292929"/>
+          <w:sz w:val="22"/>
+          <w:szCs w:val="22"/>
+        </w:rPr>
+      </w:pPr>
+      <w:r>
+        <w:rPr>
+          <w:rFonts w:asciiTheme="minorHAnsi" w:hAnsiTheme="minorHAnsi" w:cstheme="minorHAnsi"/>
+          <w:b w:val="0"/>
+          <w:bCs w:val="0"/>
+          <w:color w:val="292929"/>
+          <w:sz w:val="22"/>
+          <w:szCs w:val="22"/>
+        </w:rPr>
+        <w:t>(</w:t>
+      </w:r>
+      <w:proofErr w:type="gramStart"/>
+      <w:r>
+        <w:rPr>
+          <w:rFonts w:asciiTheme="minorHAnsi" w:hAnsiTheme="minorHAnsi" w:cstheme="minorHAnsi"/>
+          <w:b w:val="0"/>
+          <w:bCs w:val="0"/>
+          <w:color w:val="292929"/>
+          <w:sz w:val="22"/>
+          <w:szCs w:val="22"/>
+        </w:rPr>
+        <w:t>3)</w:t>
+      </w:r>
+      <w:r>
+        <w:rPr>
+          <w:rFonts w:asciiTheme="minorHAnsi" w:hAnsiTheme="minorHAnsi" w:cstheme="minorHAnsi"/>
+          <w:b w:val="0"/>
+          <w:bCs w:val="0"/>
+          <w:color w:val="292929"/>
+          <w:sz w:val="22"/>
+          <w:szCs w:val="22"/>
+        </w:rPr>
+        <w:t>Connect</w:t>
+      </w:r>
+      <w:proofErr w:type="gramEnd"/>
+      <w:r>
+        <w:rPr>
+          <w:rFonts w:asciiTheme="minorHAnsi" w:hAnsiTheme="minorHAnsi" w:cstheme="minorHAnsi"/>
+          <w:b w:val="0"/>
+          <w:bCs w:val="0"/>
+          <w:color w:val="292929"/>
+          <w:sz w:val="22"/>
+          <w:szCs w:val="22"/>
+        </w:rPr>
+        <w:t xml:space="preserve"> to the database using </w:t>
+      </w:r>
+      <w:proofErr w:type="spellStart"/>
+      <w:r>
+        <w:rPr>
+          <w:rFonts w:asciiTheme="minorHAnsi" w:hAnsiTheme="minorHAnsi" w:cstheme="minorHAnsi"/>
+          <w:b w:val="0"/>
+          <w:bCs w:val="0"/>
+          <w:color w:val="292929"/>
+          <w:sz w:val="22"/>
+          <w:szCs w:val="22"/>
+        </w:rPr>
+        <w:t>psql</w:t>
+      </w:r>
+      <w:proofErr w:type="spellEnd"/>
+      <w:r>
+        <w:rPr>
+          <w:rFonts w:asciiTheme="minorHAnsi" w:hAnsiTheme="minorHAnsi" w:cstheme="minorHAnsi"/>
+          <w:b w:val="0"/>
+          <w:bCs w:val="0"/>
+          <w:color w:val="292929"/>
+          <w:sz w:val="22"/>
+          <w:szCs w:val="22"/>
+        </w:rPr>
+        <w:t xml:space="preserve"> (Command Line)</w:t>
+      </w:r>
+    </w:p>
+    <w:p>
+      <w:pPr>
+        <w:pStyle w:val="HTMLPreformatted"/>
         <w:shd w:val="clear" w:color="auto" w:fill="F2F2F2"/>
-        <w:tabs>
-          <w:tab w:val="left" w:pos="916"/>
-          <w:tab w:val="left" w:pos="1832"/>
-          <w:tab w:val="left" w:pos="2748"/>
-          <w:tab w:val="left" w:pos="3664"/>
-          <w:tab w:val="left" w:pos="4580"/>
-          <w:tab w:val="left" w:pos="5496"/>
-          <w:tab w:val="left" w:pos="6412"/>
-          <w:tab w:val="left" w:pos="7328"/>
-          <w:tab w:val="left" w:pos="8244"/>
-          <w:tab w:val="left" w:pos="9160"/>
-          <w:tab w:val="left" w:pos="10076"/>
-          <w:tab w:val="left" w:pos="10992"/>
-          <w:tab w:val="left" w:pos="11908"/>
-          <w:tab w:val="left" w:pos="12824"/>
-          <w:tab w:val="left" w:pos="13740"/>
-          <w:tab w:val="left" w:pos="14656"/>
-        </w:tabs>
-        <w:spacing w:before="360" w:after="0" w:line="240" w:lineRule="auto"/>
-        <w:rPr>
-          <w:rFonts w:eastAsia="Times New Roman" w:cstheme="minorHAnsi"/>
-        </w:rPr>
-      </w:pPr>
-      <w:r>
-        <w:rPr>
-          <w:rFonts w:eastAsia="Times New Roman" w:cstheme="minorHAnsi"/>
-          <w:color w:val="292929"/>
-          <w:spacing w:val="-5"/>
-        </w:rPr>
-        <w:t>2020–03–25 10:18:51.259 UTC [1] LOG: database system is ready to accept connections</w:t>
+        <w:ind w:left="720"/>
+      </w:pPr>
+      <w:r>
+        <w:rPr>
+          <w:rStyle w:val="gl"/>
+          <w:color w:val="292929"/>
+          <w:spacing w:val="-5"/>
+          <w:sz w:val="24"/>
+          <w:szCs w:val="24"/>
+        </w:rPr>
+        <w:t>$</w:t>
+      </w:r>
+      <w:r>
+        <w:rPr>
+          <w:rStyle w:val="gl"/>
+          <w:color w:val="292929"/>
+          <w:spacing w:val="-5"/>
+          <w:sz w:val="24"/>
+          <w:szCs w:val="24"/>
+        </w:rPr>
+        <w:t xml:space="preserve">docker exec -it </w:t>
+      </w:r>
+      <w:proofErr w:type="spellStart"/>
+      <w:r>
+        <w:rPr>
+          <w:rStyle w:val="gl"/>
+          <w:color w:val="292929"/>
+          <w:spacing w:val="-5"/>
+          <w:sz w:val="24"/>
+          <w:szCs w:val="24"/>
+        </w:rPr>
+        <w:t>postgres</w:t>
+      </w:r>
+      <w:proofErr w:type="spellEnd"/>
+      <w:r>
+        <w:rPr>
+          <w:rStyle w:val="gl"/>
+          <w:color w:val="292929"/>
+          <w:spacing w:val="-5"/>
+          <w:sz w:val="24"/>
+          <w:szCs w:val="24"/>
+        </w:rPr>
+        <w:t xml:space="preserve"> </w:t>
+      </w:r>
+      <w:proofErr w:type="spellStart"/>
+      <w:r>
+        <w:rPr>
+          <w:rStyle w:val="gl"/>
+          <w:color w:val="292929"/>
+          <w:spacing w:val="-5"/>
+          <w:sz w:val="24"/>
+          <w:szCs w:val="24"/>
+        </w:rPr>
+        <w:t>psql</w:t>
+      </w:r>
+      <w:proofErr w:type="spellEnd"/>
+      <w:r>
+        <w:rPr>
+          <w:rStyle w:val="gl"/>
+          <w:color w:val="292929"/>
+          <w:spacing w:val="-5"/>
+          <w:sz w:val="24"/>
+          <w:szCs w:val="24"/>
+        </w:rPr>
+        <w:t xml:space="preserve"> -U </w:t>
+      </w:r>
+      <w:proofErr w:type="spellStart"/>
+      <w:r>
+        <w:rPr>
+          <w:rStyle w:val="gl"/>
+          <w:color w:val="292929"/>
+          <w:spacing w:val="-5"/>
+          <w:sz w:val="24"/>
+          <w:szCs w:val="24"/>
+        </w:rPr>
+        <w:t>postgres</w:t>
+      </w:r>
+      <w:proofErr w:type="spellEnd"/>
+    </w:p>
+    <w:p>
+      <w:pPr>
+        <w:pStyle w:val="ListParagraph"/>
+      </w:pPr>
+    </w:p>
+    <w:p>
+      <w:pPr>
+        <w:pStyle w:val="ListParagraph"/>
+        <w:numPr>
+          <w:ilvl w:val="0"/>
+          <w:numId w:val="2"/>
+        </w:numPr>
+      </w:pPr>
+      <w:r>
+        <w:t>Connect to the database using PGAdmin4 (GUI)</w:t>
+      </w:r>
+    </w:p>
+    <w:p>
+      <w:pPr>
+        <w:pStyle w:val="ListParagraph"/>
+        <w:ind w:left="360"/>
+      </w:pPr>
+      <w:r>
+        <w:t>Run pgAdmin4 (from any machine), and enter host name or address (</w:t>
+      </w:r>
+      <w:proofErr w:type="spellStart"/>
+      <w:r>
+        <w:t>e.g</w:t>
+      </w:r>
+      <w:proofErr w:type="spellEnd"/>
+      <w:r>
+        <w:t>, 192.168.0.57:5432)</w:t>
       </w:r>
     </w:p>
     <w:p>
@@ -703,12 +997,250 @@
     </w:p>
     <w:p>
       <w:pPr>
+        <w:pStyle w:val="Heading2"/>
+        <w:shd w:val="clear" w:color="auto" w:fill="FFFFFF"/>
+        <w:spacing w:before="413" w:beforeAutospacing="0" w:after="0" w:afterAutospacing="0" w:line="420" w:lineRule="atLeast"/>
+        <w:rPr>
+          <w:rFonts w:asciiTheme="minorHAnsi" w:hAnsiTheme="minorHAnsi" w:cstheme="minorHAnsi"/>
+          <w:b w:val="0"/>
+          <w:bCs w:val="0"/>
+          <w:color w:val="292929"/>
+          <w:sz w:val="22"/>
+          <w:szCs w:val="22"/>
+        </w:rPr>
+      </w:pPr>
+      <w:r>
+        <w:rPr>
+          <w:rFonts w:asciiTheme="minorHAnsi" w:hAnsiTheme="minorHAnsi" w:cstheme="minorHAnsi"/>
+          <w:b w:val="0"/>
+          <w:bCs w:val="0"/>
+          <w:color w:val="292929"/>
+          <w:sz w:val="22"/>
+          <w:szCs w:val="22"/>
+        </w:rPr>
+        <w:t>(4)</w:t>
+      </w:r>
+      <w:r>
+        <w:rPr>
+          <w:rFonts w:asciiTheme="minorHAnsi" w:hAnsiTheme="minorHAnsi" w:cstheme="minorHAnsi"/>
+          <w:b w:val="0"/>
+          <w:bCs w:val="0"/>
+          <w:color w:val="292929"/>
+          <w:sz w:val="22"/>
+          <w:szCs w:val="22"/>
+        </w:rPr>
+        <w:t>. Stopping the database</w:t>
+      </w:r>
+    </w:p>
+    <w:p>
+      <w:pPr>
+        <w:pStyle w:val="ic"/>
+        <w:shd w:val="clear" w:color="auto" w:fill="FFFFFF"/>
+        <w:spacing w:before="206" w:beforeAutospacing="0" w:after="0" w:afterAutospacing="0" w:line="480" w:lineRule="atLeast"/>
+        <w:rPr>
+          <w:rFonts w:asciiTheme="minorHAnsi" w:hAnsiTheme="minorHAnsi" w:cstheme="minorHAnsi"/>
+          <w:color w:val="292929"/>
+          <w:spacing w:val="-1"/>
+          <w:sz w:val="22"/>
+          <w:szCs w:val="22"/>
+        </w:rPr>
+      </w:pPr>
+      <w:r>
+        <w:rPr>
+          <w:rFonts w:asciiTheme="minorHAnsi" w:hAnsiTheme="minorHAnsi" w:cstheme="minorHAnsi"/>
+          <w:color w:val="292929"/>
+          <w:spacing w:val="-1"/>
+          <w:sz w:val="22"/>
+          <w:szCs w:val="22"/>
+        </w:rPr>
+        <w:t>If you want to clean up the containers and all downloaded images:</w:t>
+      </w:r>
+    </w:p>
+    <w:p>
+      <w:pPr>
+        <w:pStyle w:val="HTMLPreformatted"/>
+        <w:shd w:val="clear" w:color="auto" w:fill="F2F2F2"/>
+        <w:rPr>
+          <w:rFonts w:asciiTheme="minorHAnsi" w:hAnsiTheme="minorHAnsi" w:cstheme="minorHAnsi"/>
+          <w:sz w:val="22"/>
+          <w:szCs w:val="22"/>
+        </w:rPr>
+      </w:pPr>
+      <w:r>
+        <w:rPr>
+          <w:rStyle w:val="gl"/>
+          <w:rFonts w:asciiTheme="minorHAnsi" w:hAnsiTheme="minorHAnsi" w:cstheme="minorHAnsi"/>
+          <w:color w:val="292929"/>
+          <w:spacing w:val="-5"/>
+          <w:sz w:val="22"/>
+          <w:szCs w:val="22"/>
+        </w:rPr>
+        <w:t># Stop containers and delete images</w:t>
+      </w:r>
+      <w:r>
+        <w:rPr>
+          <w:rFonts w:asciiTheme="minorHAnsi" w:hAnsiTheme="minorHAnsi" w:cstheme="minorHAnsi"/>
+          <w:color w:val="292929"/>
+          <w:spacing w:val="-5"/>
+          <w:sz w:val="22"/>
+          <w:szCs w:val="22"/>
+        </w:rPr>
+        <w:br/>
+      </w:r>
+      <w:r>
+        <w:rPr>
+          <w:rStyle w:val="gl"/>
+          <w:rFonts w:asciiTheme="minorHAnsi" w:hAnsiTheme="minorHAnsi" w:cstheme="minorHAnsi"/>
+          <w:color w:val="292929"/>
+          <w:spacing w:val="-5"/>
+          <w:sz w:val="22"/>
+          <w:szCs w:val="22"/>
+        </w:rPr>
+        <w:t xml:space="preserve">docker stop </w:t>
+      </w:r>
+      <w:proofErr w:type="spellStart"/>
+      <w:r>
+        <w:rPr>
+          <w:rStyle w:val="gl"/>
+          <w:rFonts w:asciiTheme="minorHAnsi" w:hAnsiTheme="minorHAnsi" w:cstheme="minorHAnsi"/>
+          <w:color w:val="292929"/>
+          <w:spacing w:val="-5"/>
+          <w:sz w:val="22"/>
+          <w:szCs w:val="22"/>
+        </w:rPr>
+        <w:t>postgres</w:t>
+      </w:r>
+      <w:proofErr w:type="spellEnd"/>
+      <w:r>
+        <w:rPr>
+          <w:rFonts w:asciiTheme="minorHAnsi" w:hAnsiTheme="minorHAnsi" w:cstheme="minorHAnsi"/>
+          <w:color w:val="292929"/>
+          <w:spacing w:val="-5"/>
+          <w:sz w:val="22"/>
+          <w:szCs w:val="22"/>
+        </w:rPr>
+        <w:br/>
+      </w:r>
+      <w:r>
+        <w:rPr>
+          <w:rStyle w:val="gl"/>
+          <w:rFonts w:asciiTheme="minorHAnsi" w:hAnsiTheme="minorHAnsi" w:cstheme="minorHAnsi"/>
+          <w:color w:val="292929"/>
+          <w:spacing w:val="-5"/>
+          <w:sz w:val="22"/>
+          <w:szCs w:val="22"/>
+        </w:rPr>
+        <w:t xml:space="preserve">docker rm </w:t>
+      </w:r>
+      <w:proofErr w:type="spellStart"/>
+      <w:r>
+        <w:rPr>
+          <w:rStyle w:val="gl"/>
+          <w:rFonts w:asciiTheme="minorHAnsi" w:hAnsiTheme="minorHAnsi" w:cstheme="minorHAnsi"/>
+          <w:color w:val="292929"/>
+          <w:spacing w:val="-5"/>
+          <w:sz w:val="22"/>
+          <w:szCs w:val="22"/>
+        </w:rPr>
+        <w:t>postgres</w:t>
+      </w:r>
+      <w:proofErr w:type="spellEnd"/>
+      <w:r>
+        <w:rPr>
+          <w:rFonts w:asciiTheme="minorHAnsi" w:hAnsiTheme="minorHAnsi" w:cstheme="minorHAnsi"/>
+          <w:color w:val="292929"/>
+          <w:spacing w:val="-5"/>
+          <w:sz w:val="22"/>
+          <w:szCs w:val="22"/>
+        </w:rPr>
+        <w:br/>
+      </w:r>
+      <w:r>
+        <w:rPr>
+          <w:rStyle w:val="gl"/>
+          <w:rFonts w:asciiTheme="minorHAnsi" w:hAnsiTheme="minorHAnsi" w:cstheme="minorHAnsi"/>
+          <w:color w:val="292929"/>
+          <w:spacing w:val="-5"/>
+          <w:sz w:val="22"/>
+          <w:szCs w:val="22"/>
+        </w:rPr>
+        <w:t xml:space="preserve">docker </w:t>
+      </w:r>
+      <w:proofErr w:type="spellStart"/>
+      <w:r>
+        <w:rPr>
+          <w:rStyle w:val="gl"/>
+          <w:rFonts w:asciiTheme="minorHAnsi" w:hAnsiTheme="minorHAnsi" w:cstheme="minorHAnsi"/>
+          <w:color w:val="292929"/>
+          <w:spacing w:val="-5"/>
+          <w:sz w:val="22"/>
+          <w:szCs w:val="22"/>
+        </w:rPr>
+        <w:t>rmi</w:t>
+      </w:r>
+      <w:proofErr w:type="spellEnd"/>
+      <w:r>
+        <w:rPr>
+          <w:rStyle w:val="gl"/>
+          <w:rFonts w:asciiTheme="minorHAnsi" w:hAnsiTheme="minorHAnsi" w:cstheme="minorHAnsi"/>
+          <w:color w:val="292929"/>
+          <w:spacing w:val="-5"/>
+          <w:sz w:val="22"/>
+          <w:szCs w:val="22"/>
+        </w:rPr>
+        <w:t xml:space="preserve"> </w:t>
+      </w:r>
+      <w:proofErr w:type="spellStart"/>
+      <w:r>
+        <w:rPr>
+          <w:rStyle w:val="gl"/>
+          <w:rFonts w:asciiTheme="minorHAnsi" w:hAnsiTheme="minorHAnsi" w:cstheme="minorHAnsi"/>
+          <w:color w:val="292929"/>
+          <w:spacing w:val="-5"/>
+          <w:sz w:val="22"/>
+          <w:szCs w:val="22"/>
+        </w:rPr>
+        <w:t>postgres</w:t>
+      </w:r>
+      <w:proofErr w:type="spellEnd"/>
+      <w:r>
+        <w:rPr>
+          <w:rStyle w:val="gl"/>
+          <w:rFonts w:asciiTheme="minorHAnsi" w:hAnsiTheme="minorHAnsi" w:cstheme="minorHAnsi"/>
+          <w:color w:val="292929"/>
+          <w:spacing w:val="-5"/>
+          <w:sz w:val="22"/>
+          <w:szCs w:val="22"/>
+        </w:rPr>
+        <w:t># Remove the data folder (this deletes all database contents)</w:t>
+      </w:r>
+      <w:r>
+        <w:rPr>
+          <w:rFonts w:asciiTheme="minorHAnsi" w:hAnsiTheme="minorHAnsi" w:cstheme="minorHAnsi"/>
+          <w:color w:val="292929"/>
+          <w:spacing w:val="-5"/>
+          <w:sz w:val="22"/>
+          <w:szCs w:val="22"/>
+        </w:rPr>
+        <w:br/>
+      </w:r>
+      <w:r>
+        <w:rPr>
+          <w:rStyle w:val="gl"/>
+          <w:rFonts w:asciiTheme="minorHAnsi" w:hAnsiTheme="minorHAnsi" w:cstheme="minorHAnsi"/>
+          <w:color w:val="292929"/>
+          <w:spacing w:val="-5"/>
+          <w:sz w:val="22"/>
+          <w:szCs w:val="22"/>
+        </w:rPr>
+        <w:t>sudo rm -rf data</w:t>
+      </w:r>
+    </w:p>
+    <w:p>
+      <w:pPr>
         <w:pStyle w:val="ListParagraph"/>
-      </w:pPr>
-      <w:r>
-        <w:lastRenderedPageBreak/>
-        <w:t xml:space="preserve"> </w:t>
-      </w:r>
+        <w:ind w:left="0"/>
+      </w:pPr>
     </w:p>
     <w:sectPr>
       <w:pgSz w:w="12240" w:h="15840"/>

</xml_diff>